<commit_message>
Risk Assessment Final Review
</commit_message>
<xml_diff>
--- a/Risk Assessment Group Project.docx
+++ b/Risk Assessment Group Project.docx
@@ -2099,16 +2099,7 @@
                 <w:sz w:val="32"/>
                 <w:szCs w:val="32"/>
               </w:rPr>
-              <w:t xml:space="preserve">project brief </w:t>
-            </w:r>
-            <w:r>
-              <w:rPr>
-                <w:rFonts w:cstheme="minorHAnsi"/>
-                <w:color w:val="000000"/>
-                <w:sz w:val="32"/>
-                <w:szCs w:val="32"/>
-              </w:rPr>
-              <w:t>thoroughly</w:t>
+              <w:t>project brief thoroughly</w:t>
             </w:r>
             <w:r>
               <w:rPr>
@@ -2483,25 +2474,25 @@
     <w:p/>
     <w:p/>
     <w:p/>
+    <w:p/>
     <w:p>
       <w:r>
         <w:rPr>
           <w:noProof/>
         </w:rPr>
-        <w:lastRenderedPageBreak/>
         <mc:AlternateContent>
           <mc:Choice Requires="wps">
             <w:drawing>
-              <wp:anchor distT="0" distB="0" distL="114300" distR="114300" simplePos="0" relativeHeight="251659264" behindDoc="0" locked="0" layoutInCell="1" allowOverlap="1" wp14:anchorId="799DC125" wp14:editId="7B21AFF0">
+              <wp:anchor distT="0" distB="0" distL="114300" distR="114300" simplePos="0" relativeHeight="251659264" behindDoc="0" locked="0" layoutInCell="1" allowOverlap="1" wp14:anchorId="799DC125" wp14:editId="22FCB492">
                 <wp:simplePos x="0" y="0"/>
                 <wp:positionH relativeFrom="column">
-                  <wp:posOffset>5004486</wp:posOffset>
+                  <wp:posOffset>4998720</wp:posOffset>
                 </wp:positionH>
                 <wp:positionV relativeFrom="paragraph">
-                  <wp:posOffset>127275</wp:posOffset>
+                  <wp:posOffset>22098</wp:posOffset>
                 </wp:positionV>
-                <wp:extent cx="7639050" cy="729048"/>
-                <wp:effectExtent l="0" t="0" r="19050" b="13970"/>
+                <wp:extent cx="7639050" cy="546100"/>
+                <wp:effectExtent l="0" t="0" r="19050" b="25400"/>
                 <wp:wrapNone/>
                 <wp:docPr id="1" name="Text Box 1"/>
                 <wp:cNvGraphicFramePr/>
@@ -2512,7 +2503,7 @@
                       <wps:spPr>
                         <a:xfrm>
                           <a:off x="0" y="0"/>
-                          <a:ext cx="7639050" cy="729048"/>
+                          <a:ext cx="7639050" cy="546100"/>
                         </a:xfrm>
                         <a:prstGeom prst="rect">
                           <a:avLst/>
@@ -2569,7 +2560,7 @@
           </mc:Choice>
           <mc:Fallback>
             <w:pict>
-              <v:shape w14:anchorId="799DC125" id="Text Box 1" o:spid="_x0000_s1027" type="#_x0000_t202" style="position:absolute;margin-left:394.05pt;margin-top:10pt;width:601.5pt;height:57.4pt;z-index:251659264;visibility:visible;mso-wrap-style:square;mso-height-percent:0;mso-wrap-distance-left:9pt;mso-wrap-distance-top:0;mso-wrap-distance-right:9pt;mso-wrap-distance-bottom:0;mso-position-horizontal:absolute;mso-position-horizontal-relative:text;mso-position-vertical:absolute;mso-position-vertical-relative:text;mso-height-percent:0;mso-height-relative:margin;v-text-anchor:top" o:gfxdata="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" fillcolor="white [3201]" strokeweight=".5pt">
+              <v:shape w14:anchorId="799DC125" id="Text Box 1" o:spid="_x0000_s1027" type="#_x0000_t202" style="position:absolute;margin-left:393.6pt;margin-top:1.75pt;width:601.5pt;height:43pt;z-index:251659264;visibility:visible;mso-wrap-style:square;mso-height-percent:0;mso-wrap-distance-left:9pt;mso-wrap-distance-top:0;mso-wrap-distance-right:9pt;mso-wrap-distance-bottom:0;mso-position-horizontal:absolute;mso-position-horizontal-relative:text;mso-position-vertical:absolute;mso-position-vertical-relative:text;mso-height-percent:0;mso-height-relative:margin;v-text-anchor:top" o:gfxdata="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" fillcolor="white [3201]" strokeweight=".5pt">
                 <v:textbox>
                   <w:txbxContent>
                     <w:p>
@@ -2604,7 +2595,6 @@
     </w:p>
     <w:p/>
     <w:p/>
-    <w:p/>
     <w:tbl>
       <w:tblPr>
         <w:tblStyle w:val="TableGrid"/>
@@ -2796,16 +2786,18 @@
           <w:p>
             <w:pPr>
               <w:rPr>
-                <w:color w:val="7030A0"/>
-                <w:sz w:val="28"/>
-                <w:szCs w:val="28"/>
-              </w:rPr>
-            </w:pPr>
-            <w:r>
-              <w:rPr>
-                <w:color w:val="7030A0"/>
-                <w:sz w:val="28"/>
-                <w:szCs w:val="28"/>
+                <w:b/>
+                <w:bCs/>
+                <w:sz w:val="32"/>
+                <w:szCs w:val="32"/>
+              </w:rPr>
+            </w:pPr>
+            <w:r>
+              <w:rPr>
+                <w:b/>
+                <w:bCs/>
+                <w:sz w:val="32"/>
+                <w:szCs w:val="32"/>
               </w:rPr>
               <w:t>Final Reviews</w:t>
             </w:r>
@@ -3026,11 +3018,21 @@
           <w:p>
             <w:pPr>
               <w:rPr>
-                <w:color w:val="7030A0"/>
-                <w:sz w:val="28"/>
-                <w:szCs w:val="28"/>
-              </w:rPr>
-            </w:pPr>
+                <w:b/>
+                <w:bCs/>
+                <w:sz w:val="32"/>
+                <w:szCs w:val="32"/>
+              </w:rPr>
+            </w:pPr>
+            <w:r>
+              <w:rPr>
+                <w:b/>
+                <w:bCs/>
+                <w:sz w:val="32"/>
+                <w:szCs w:val="32"/>
+              </w:rPr>
+              <w:t>We did not experience any issues regarding this risk and code was continually pushed up to GitHub so that if this risk was to occur, the impact would have been minimal.</w:t>
+            </w:r>
           </w:p>
         </w:tc>
       </w:tr>
@@ -3324,11 +3326,52 @@
           <w:p>
             <w:pPr>
               <w:rPr>
-                <w:color w:val="7030A0"/>
-                <w:sz w:val="28"/>
-                <w:szCs w:val="28"/>
-              </w:rPr>
-            </w:pPr>
+                <w:b/>
+                <w:bCs/>
+                <w:sz w:val="32"/>
+                <w:szCs w:val="32"/>
+              </w:rPr>
+            </w:pPr>
+            <w:r>
+              <w:rPr>
+                <w:rFonts w:cstheme="minorHAnsi"/>
+                <w:b/>
+                <w:bCs/>
+                <w:sz w:val="32"/>
+                <w:szCs w:val="32"/>
+              </w:rPr>
+              <w:t xml:space="preserve">Communication was encouraged </w:t>
+            </w:r>
+            <w:r>
+              <w:rPr>
+                <w:rFonts w:cstheme="minorHAnsi"/>
+                <w:b/>
+                <w:bCs/>
+                <w:sz w:val="32"/>
+                <w:szCs w:val="32"/>
+              </w:rPr>
+              <w:t>throughout the whole project</w:t>
+            </w:r>
+            <w:r>
+              <w:rPr>
+                <w:rFonts w:cstheme="minorHAnsi"/>
+                <w:b/>
+                <w:bCs/>
+                <w:sz w:val="32"/>
+                <w:szCs w:val="32"/>
+              </w:rPr>
+              <w:t xml:space="preserve"> and </w:t>
+            </w:r>
+            <w:r>
+              <w:rPr>
+                <w:rFonts w:cstheme="minorHAnsi"/>
+                <w:b/>
+                <w:bCs/>
+                <w:sz w:val="32"/>
+                <w:szCs w:val="32"/>
+              </w:rPr>
+              <w:t>the overall communication in the team was very effective.</w:t>
+            </w:r>
           </w:p>
         </w:tc>
       </w:tr>
@@ -3594,11 +3637,30 @@
           <w:p>
             <w:pPr>
               <w:rPr>
-                <w:color w:val="7030A0"/>
-                <w:sz w:val="28"/>
-                <w:szCs w:val="28"/>
-              </w:rPr>
-            </w:pPr>
+                <w:b/>
+                <w:bCs/>
+                <w:sz w:val="32"/>
+                <w:szCs w:val="32"/>
+              </w:rPr>
+            </w:pPr>
+            <w:r>
+              <w:rPr>
+                <w:b/>
+                <w:bCs/>
+                <w:sz w:val="32"/>
+                <w:szCs w:val="32"/>
+              </w:rPr>
+              <w:t xml:space="preserve">We did not experience any outsider gaining access to our project resources. We set up an IAM user with secure credentials in order to </w:t>
+            </w:r>
+            <w:r>
+              <w:rPr>
+                <w:b/>
+                <w:bCs/>
+                <w:sz w:val="32"/>
+                <w:szCs w:val="32"/>
+              </w:rPr>
+              <w:t>allow other team members access to project resources as well as to combat this risk.</w:t>
+            </w:r>
           </w:p>
         </w:tc>
       </w:tr>
@@ -3773,11 +3835,21 @@
           <w:p>
             <w:pPr>
               <w:rPr>
-                <w:color w:val="7030A0"/>
-                <w:sz w:val="28"/>
-                <w:szCs w:val="28"/>
-              </w:rPr>
-            </w:pPr>
+                <w:b/>
+                <w:bCs/>
+                <w:sz w:val="32"/>
+                <w:szCs w:val="32"/>
+              </w:rPr>
+            </w:pPr>
+            <w:r>
+              <w:rPr>
+                <w:b/>
+                <w:bCs/>
+                <w:sz w:val="32"/>
+                <w:szCs w:val="32"/>
+              </w:rPr>
+              <w:t>We did deploy a version that was built in Jenkins however, we were unable to access the web application. We took time to figure out the issue and sought outside knowledge when needed in order to fix this issue.</w:t>
+            </w:r>
           </w:p>
         </w:tc>
       </w:tr>
@@ -3967,11 +4039,39 @@
           <w:p>
             <w:pPr>
               <w:rPr>
-                <w:color w:val="7030A0"/>
-                <w:sz w:val="28"/>
-                <w:szCs w:val="28"/>
-              </w:rPr>
-            </w:pPr>
+                <w:b/>
+                <w:bCs/>
+                <w:sz w:val="32"/>
+                <w:szCs w:val="32"/>
+              </w:rPr>
+            </w:pPr>
+            <w:r>
+              <w:rPr>
+                <w:b/>
+                <w:bCs/>
+                <w:sz w:val="32"/>
+                <w:szCs w:val="32"/>
+              </w:rPr>
+              <w:t>Although we managed our project time fairly well, we did not consider the time taken to review the resources we used and for the issues we face</w:t>
+            </w:r>
+            <w:r>
+              <w:rPr>
+                <w:b/>
+                <w:bCs/>
+                <w:sz w:val="32"/>
+                <w:szCs w:val="32"/>
+              </w:rPr>
+              <w:t>d</w:t>
+            </w:r>
+            <w:r>
+              <w:rPr>
+                <w:b/>
+                <w:bCs/>
+                <w:sz w:val="32"/>
+                <w:szCs w:val="32"/>
+              </w:rPr>
+              <w:t>. Due to this we were unable to add any extra features to the project.</w:t>
+            </w:r>
           </w:p>
         </w:tc>
       </w:tr>
@@ -4146,11 +4246,21 @@
           <w:p>
             <w:pPr>
               <w:rPr>
-                <w:color w:val="7030A0"/>
-                <w:sz w:val="28"/>
-                <w:szCs w:val="28"/>
-              </w:rPr>
-            </w:pPr>
+                <w:b/>
+                <w:bCs/>
+                <w:sz w:val="32"/>
+                <w:szCs w:val="32"/>
+              </w:rPr>
+            </w:pPr>
+            <w:r>
+              <w:rPr>
+                <w:b/>
+                <w:bCs/>
+                <w:sz w:val="32"/>
+                <w:szCs w:val="32"/>
+              </w:rPr>
+              <w:t>The project specification was not changed throughout the project and therefore this risk has not raised any issues.</w:t>
+            </w:r>
           </w:p>
         </w:tc>
       </w:tr>
@@ -4346,11 +4456,21 @@
           <w:p>
             <w:pPr>
               <w:rPr>
-                <w:color w:val="7030A0"/>
-                <w:sz w:val="28"/>
-                <w:szCs w:val="28"/>
-              </w:rPr>
-            </w:pPr>
+                <w:b/>
+                <w:bCs/>
+                <w:sz w:val="32"/>
+                <w:szCs w:val="32"/>
+              </w:rPr>
+            </w:pPr>
+            <w:r>
+              <w:rPr>
+                <w:b/>
+                <w:bCs/>
+                <w:sz w:val="32"/>
+                <w:szCs w:val="32"/>
+              </w:rPr>
+              <w:t>We managed to ensure the AWS bill was kept under the refundable amount by ensuring that after use, all AWS resources were terminated in order to keep us from being unnecessarily charged for their use.</w:t>
+            </w:r>
           </w:p>
         </w:tc>
       </w:tr>
@@ -4663,11 +4783,21 @@
           <w:p>
             <w:pPr>
               <w:rPr>
-                <w:color w:val="7030A0"/>
-                <w:sz w:val="28"/>
-                <w:szCs w:val="28"/>
-              </w:rPr>
-            </w:pPr>
+                <w:b/>
+                <w:bCs/>
+                <w:sz w:val="32"/>
+                <w:szCs w:val="32"/>
+              </w:rPr>
+            </w:pPr>
+            <w:r>
+              <w:rPr>
+                <w:b/>
+                <w:bCs/>
+                <w:sz w:val="32"/>
+                <w:szCs w:val="32"/>
+              </w:rPr>
+              <w:t>We did experience some issues regarding this risk. We had to spend time researching some of the resources that were used in order to increase our knowledge of them. Although this had an effect on the project timeline, this effect was not dire.</w:t>
+            </w:r>
           </w:p>
         </w:tc>
       </w:tr>
@@ -4898,11 +5028,21 @@
           <w:p>
             <w:pPr>
               <w:rPr>
-                <w:color w:val="7030A0"/>
-                <w:sz w:val="28"/>
-                <w:szCs w:val="28"/>
-              </w:rPr>
-            </w:pPr>
+                <w:b/>
+                <w:bCs/>
+                <w:sz w:val="32"/>
+                <w:szCs w:val="32"/>
+              </w:rPr>
+            </w:pPr>
+            <w:r>
+              <w:rPr>
+                <w:b/>
+                <w:bCs/>
+                <w:sz w:val="32"/>
+                <w:szCs w:val="32"/>
+              </w:rPr>
+              <w:t>We undertook the correct control measures in order to decrease the likelihood of this happening, and we were successful as none of the team members fell ill throughout the duration of the project.</w:t>
+            </w:r>
           </w:p>
         </w:tc>
       </w:tr>

</xml_diff>